<commit_message>
added more necessary evil bullet points
</commit_message>
<xml_diff>
--- a/Constraints and Design Rationale.docx
+++ b/Constraints and Design Rationale.docx
@@ -235,13 +235,7 @@
         <w:ind w:firstLine="720"/>
       </w:pPr>
       <w:r>
-        <w:t xml:space="preserve">On a given voyage, there must be </w:t>
-      </w:r>
-      <w:r>
-        <w:t xml:space="preserve">dining </w:t>
-      </w:r>
-      <w:r>
-        <w:t xml:space="preserve">cars </w:t>
+        <w:t xml:space="preserve">On a given voyage, there must be dining cars </w:t>
       </w:r>
       <w:r>
         <w:t xml:space="preserve">capable of satiating all </w:t>
@@ -531,46 +525,52 @@
       <w:r>
         <w:t>How do we constrain these, if at all?</w:t>
       </w:r>
+    </w:p>
+    <w:p>
+      <w:pPr>
+        <w:rPr>
+          <w:b/>
+          <w:sz w:val="28"/>
+          <w:szCs w:val="28"/>
+        </w:rPr>
+      </w:pPr>
+      <w:r>
+        <w:rPr>
+          <w:b/>
+          <w:sz w:val="28"/>
+          <w:szCs w:val="28"/>
+        </w:rPr>
+        <w:t>Design Choices</w:t>
+      </w:r>
+    </w:p>
+    <w:p>
+      <w:pPr>
+        <w:rPr>
+          <w:b/>
+        </w:rPr>
+      </w:pPr>
+      <w:r>
+        <w:rPr>
+          <w:b/>
+        </w:rPr>
+        <w:t>Many voyages may follow a single route</w:t>
+      </w:r>
+    </w:p>
+    <w:p>
+      <w:r>
+        <w:rPr>
+          <w:b/>
+        </w:rPr>
+        <w:tab/>
+      </w:r>
+      <w:r>
+        <w:rPr>
+          <w:b/>
+        </w:rPr>
+        <w:tab/>
+      </w:r>
       <w:bookmarkStart w:id="0" w:name="_GoBack"/>
       <w:bookmarkEnd w:id="0"/>
-    </w:p>
-    <w:p>
-      <w:pPr>
-        <w:rPr>
-          <w:b/>
-          <w:sz w:val="28"/>
-          <w:szCs w:val="28"/>
-        </w:rPr>
-      </w:pPr>
-      <w:r>
-        <w:rPr>
-          <w:b/>
-          <w:sz w:val="28"/>
-          <w:szCs w:val="28"/>
-        </w:rPr>
-        <w:t>Design Choices</w:t>
-      </w:r>
-    </w:p>
-    <w:p>
-      <w:pPr>
-        <w:rPr>
-          <w:b/>
-        </w:rPr>
-      </w:pPr>
-      <w:r>
-        <w:rPr>
-          <w:b/>
-        </w:rPr>
-        <w:t>Many voyages may follow a single route</w:t>
-      </w:r>
-    </w:p>
-    <w:p>
-      <w:r>
-        <w:rPr>
-          <w:b/>
-        </w:rPr>
-        <w:tab/>
-      </w:r>
       <w:r>
         <w:t xml:space="preserve">In early design stages, we had planned to </w:t>
       </w:r>
@@ -762,10 +762,7 @@
         <w:t xml:space="preserve">a </w:t>
       </w:r>
       <w:r>
-        <w:t>path</w:t>
-      </w:r>
-      <w:r>
-        <w:t xml:space="preserve"> in our </w:t>
+        <w:t xml:space="preserve">path in our </w:t>
       </w:r>
       <w:r>
         <w:t>grap</w:t>
@@ -1533,6 +1530,7 @@
   <w:style w:type="character" w:default="1" w:styleId="DefaultParagraphFont">
     <w:name w:val="Default Paragraph Font"/>
     <w:uiPriority w:val="1"/>
+    <w:semiHidden/>
     <w:unhideWhenUsed/>
   </w:style>
   <w:style w:type="table" w:default="1" w:styleId="TableNormal">

</xml_diff>